<commit_message>
Maintain doc updated from Peter's feedback
</commit_message>
<xml_diff>
--- a/handover_package/Documentation/Maintenance Document.docx
+++ b/handover_package/Documentation/Maintenance Document.docx
@@ -459,15 +459,15 @@
         <mc:AlternateContent>
           <mc:Choice Requires="wps">
             <w:drawing>
-              <wp:anchor distT="0" distB="0" distL="114300" distR="114300" simplePos="0" relativeHeight="251658245" behindDoc="0" locked="0" layoutInCell="1" allowOverlap="1" wp14:anchorId="5D9EE92F" wp14:editId="0F2F70CE">
+              <wp:anchor distT="0" distB="0" distL="114300" distR="114300" simplePos="0" relativeHeight="251658245" behindDoc="0" locked="0" layoutInCell="1" allowOverlap="1" wp14:anchorId="5D9EE92F" wp14:editId="402A85C7">
                 <wp:simplePos x="0" y="0"/>
                 <wp:positionH relativeFrom="column">
-                  <wp:posOffset>194945</wp:posOffset>
+                  <wp:posOffset>-490855</wp:posOffset>
                 </wp:positionH>
                 <wp:positionV relativeFrom="paragraph">
-                  <wp:posOffset>49530</wp:posOffset>
+                  <wp:posOffset>0</wp:posOffset>
                 </wp:positionV>
-                <wp:extent cx="5800725" cy="5236845"/>
+                <wp:extent cx="5800725" cy="5238000"/>
                 <wp:effectExtent l="0" t="0" r="0" b="0"/>
                 <wp:wrapTopAndBottom/>
                 <wp:docPr id="12" name="Rectangle 12"/>
@@ -479,7 +479,7 @@
                       <wps:spPr>
                         <a:xfrm>
                           <a:off x="0" y="0"/>
-                          <a:ext cx="5800725" cy="5236845"/>
+                          <a:ext cx="5800725" cy="5238000"/>
                         </a:xfrm>
                         <a:prstGeom prst="rect">
                           <a:avLst/>
@@ -510,7 +510,12 @@
                           <w:sdt>
                             <w:sdtPr>
                               <w:rPr>
+                                <w:rFonts w:asciiTheme="minorHAnsi" w:eastAsiaTheme="minorEastAsia" w:hAnsiTheme="minorHAnsi" w:cstheme="minorBidi"/>
+                                <w:b w:val="0"/>
+                                <w:bCs w:val="0"/>
                                 <w:color w:val="397BA3"/>
+                                <w:sz w:val="22"/>
+                                <w:szCs w:val="22"/>
                               </w:rPr>
                               <w:id w:val="989367676"/>
                               <w:docPartObj>
@@ -520,10 +525,7 @@
                             </w:sdtPr>
                             <w:sdtEndPr>
                               <w:rPr>
-                                <w:rFonts w:eastAsiaTheme="minorEastAsia" w:cstheme="minorBidi"/>
                                 <w:noProof/>
-                                <w:sz w:val="22"/>
-                                <w:szCs w:val="22"/>
                               </w:rPr>
                             </w:sdtEndPr>
                             <w:sdtContent>
@@ -566,7 +568,7 @@
                                     <w:sz w:val="24"/>
                                     <w:szCs w:val="24"/>
                                     <w:u w:val="none"/>
-                                    <w:lang w:val="en-CN" w:eastAsia="zh-CN"/>
+                                    <w:lang w:eastAsia="zh-CN"/>
                                   </w:rPr>
                                 </w:pPr>
                                 <w:r>
@@ -615,7 +617,7 @@
                                       <w:sz w:val="24"/>
                                       <w:szCs w:val="24"/>
                                       <w:u w:val="none"/>
-                                      <w:lang w:val="en-CN" w:eastAsia="zh-CN"/>
+                                      <w:lang w:eastAsia="zh-CN"/>
                                     </w:rPr>
                                     <w:tab/>
                                   </w:r>
@@ -710,7 +712,7 @@
                                     <w:sz w:val="24"/>
                                     <w:szCs w:val="24"/>
                                     <w:u w:val="none"/>
-                                    <w:lang w:val="en-CN" w:eastAsia="zh-CN"/>
+                                    <w:lang w:eastAsia="zh-CN"/>
                                   </w:rPr>
                                 </w:pPr>
                                 <w:hyperlink w:anchor="_Toc55215616" w:history="1">
@@ -734,7 +736,7 @@
                                       <w:sz w:val="24"/>
                                       <w:szCs w:val="24"/>
                                       <w:u w:val="none"/>
-                                      <w:lang w:val="en-CN" w:eastAsia="zh-CN"/>
+                                      <w:lang w:eastAsia="zh-CN"/>
                                     </w:rPr>
                                     <w:tab/>
                                   </w:r>
@@ -829,7 +831,7 @@
                                     <w:sz w:val="24"/>
                                     <w:szCs w:val="24"/>
                                     <w:u w:val="none"/>
-                                    <w:lang w:val="en-CN" w:eastAsia="zh-CN"/>
+                                    <w:lang w:eastAsia="zh-CN"/>
                                   </w:rPr>
                                 </w:pPr>
                                 <w:hyperlink w:anchor="_Toc55215617" w:history="1">
@@ -853,7 +855,7 @@
                                       <w:sz w:val="24"/>
                                       <w:szCs w:val="24"/>
                                       <w:u w:val="none"/>
-                                      <w:lang w:val="en-CN" w:eastAsia="zh-CN"/>
+                                      <w:lang w:eastAsia="zh-CN"/>
                                     </w:rPr>
                                     <w:tab/>
                                   </w:r>
@@ -948,7 +950,7 @@
                                     <w:sz w:val="24"/>
                                     <w:szCs w:val="24"/>
                                     <w:u w:val="none"/>
-                                    <w:lang w:val="en-CN" w:eastAsia="zh-CN"/>
+                                    <w:lang w:eastAsia="zh-CN"/>
                                   </w:rPr>
                                 </w:pPr>
                                 <w:hyperlink w:anchor="_Toc55215618" w:history="1">
@@ -972,7 +974,7 @@
                                       <w:sz w:val="24"/>
                                       <w:szCs w:val="24"/>
                                       <w:u w:val="none"/>
-                                      <w:lang w:val="en-CN" w:eastAsia="zh-CN"/>
+                                      <w:lang w:eastAsia="zh-CN"/>
                                     </w:rPr>
                                     <w:tab/>
                                   </w:r>
@@ -1067,7 +1069,7 @@
                                     <w:sz w:val="24"/>
                                     <w:szCs w:val="24"/>
                                     <w:u w:val="none"/>
-                                    <w:lang w:val="en-CN" w:eastAsia="zh-CN"/>
+                                    <w:lang w:eastAsia="zh-CN"/>
                                   </w:rPr>
                                 </w:pPr>
                                 <w:hyperlink w:anchor="_Toc55215619" w:history="1">
@@ -1091,7 +1093,7 @@
                                       <w:sz w:val="24"/>
                                       <w:szCs w:val="24"/>
                                       <w:u w:val="none"/>
-                                      <w:lang w:val="en-CN" w:eastAsia="zh-CN"/>
+                                      <w:lang w:eastAsia="zh-CN"/>
                                     </w:rPr>
                                     <w:tab/>
                                   </w:r>
@@ -1186,7 +1188,7 @@
                                     <w:sz w:val="24"/>
                                     <w:szCs w:val="24"/>
                                     <w:u w:val="none"/>
-                                    <w:lang w:val="en-CN" w:eastAsia="zh-CN"/>
+                                    <w:lang w:eastAsia="zh-CN"/>
                                   </w:rPr>
                                 </w:pPr>
                                 <w:hyperlink w:anchor="_Toc55215620" w:history="1">
@@ -1210,7 +1212,7 @@
                                       <w:sz w:val="24"/>
                                       <w:szCs w:val="24"/>
                                       <w:u w:val="none"/>
-                                      <w:lang w:val="en-CN" w:eastAsia="zh-CN"/>
+                                      <w:lang w:eastAsia="zh-CN"/>
                                     </w:rPr>
                                     <w:tab/>
                                   </w:r>
@@ -1304,7 +1306,7 @@
                                     <w:color w:val="397BA3"/>
                                     <w:sz w:val="24"/>
                                     <w:szCs w:val="24"/>
-                                    <w:lang w:val="en-CN" w:eastAsia="zh-CN"/>
+                                    <w:lang w:eastAsia="zh-CN"/>
                                   </w:rPr>
                                 </w:pPr>
                                 <w:hyperlink w:anchor="_Toc55215621" w:history="1">
@@ -1333,7 +1335,7 @@
                                       <w:color w:val="397BA3"/>
                                       <w:sz w:val="24"/>
                                       <w:szCs w:val="24"/>
-                                      <w:lang w:val="en-CN" w:eastAsia="zh-CN"/>
+                                      <w:lang w:eastAsia="zh-CN"/>
                                     </w:rPr>
                                     <w:tab/>
                                   </w:r>
@@ -1427,7 +1429,7 @@
                                     <w:color w:val="397BA3"/>
                                     <w:sz w:val="24"/>
                                     <w:szCs w:val="24"/>
-                                    <w:lang w:val="en-CN" w:eastAsia="zh-CN"/>
+                                    <w:lang w:eastAsia="zh-CN"/>
                                   </w:rPr>
                                 </w:pPr>
                                 <w:hyperlink w:anchor="_Toc55215622" w:history="1">
@@ -1456,7 +1458,7 @@
                                       <w:color w:val="397BA3"/>
                                       <w:sz w:val="24"/>
                                       <w:szCs w:val="24"/>
-                                      <w:lang w:val="en-CN" w:eastAsia="zh-CN"/>
+                                      <w:lang w:eastAsia="zh-CN"/>
                                     </w:rPr>
                                     <w:tab/>
                                   </w:r>
@@ -1550,7 +1552,7 @@
                                     <w:color w:val="397BA3"/>
                                     <w:sz w:val="24"/>
                                     <w:szCs w:val="24"/>
-                                    <w:lang w:val="en-CN" w:eastAsia="zh-CN"/>
+                                    <w:lang w:eastAsia="zh-CN"/>
                                   </w:rPr>
                                 </w:pPr>
                                 <w:hyperlink w:anchor="_Toc55215623" w:history="1">
@@ -1579,7 +1581,7 @@
                                       <w:color w:val="397BA3"/>
                                       <w:sz w:val="24"/>
                                       <w:szCs w:val="24"/>
-                                      <w:lang w:val="en-CN" w:eastAsia="zh-CN"/>
+                                      <w:lang w:eastAsia="zh-CN"/>
                                     </w:rPr>
                                     <w:tab/>
                                   </w:r>
@@ -1673,7 +1675,7 @@
                                     <w:color w:val="397BA3"/>
                                     <w:sz w:val="24"/>
                                     <w:szCs w:val="24"/>
-                                    <w:lang w:val="en-CN" w:eastAsia="zh-CN"/>
+                                    <w:lang w:eastAsia="zh-CN"/>
                                   </w:rPr>
                                 </w:pPr>
                                 <w:hyperlink w:anchor="_Toc55215624" w:history="1">
@@ -1702,7 +1704,7 @@
                                       <w:color w:val="397BA3"/>
                                       <w:sz w:val="24"/>
                                       <w:szCs w:val="24"/>
-                                      <w:lang w:val="en-CN" w:eastAsia="zh-CN"/>
+                                      <w:lang w:eastAsia="zh-CN"/>
                                     </w:rPr>
                                     <w:tab/>
                                   </w:r>
@@ -1831,13 +1833,18 @@
           </mc:Choice>
           <mc:Fallback>
             <w:pict>
-              <v:rect w14:anchorId="5D9EE92F" id="Rectangle 12" o:spid="_x0000_s1026" style="position:absolute;margin-left:15.35pt;margin-top:3.9pt;width:456.75pt;height:412.35pt;z-index:251658245;visibility:visible;mso-wrap-style:square;mso-width-percent:0;mso-height-percent:0;mso-wrap-distance-left:9pt;mso-wrap-distance-top:0;mso-wrap-distance-right:9pt;mso-wrap-distance-bottom:0;mso-position-horizontal:absolute;mso-position-horizontal-relative:text;mso-position-vertical:absolute;mso-position-vertical-relative:text;mso-width-percent:0;mso-height-percent:0;mso-width-relative:margin;mso-height-relative:margin;v-text-anchor:middle" o:gfxdata="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" filled="f" stroked="f" strokeweight="2pt">
+              <v:rect w14:anchorId="5D9EE92F" id="Rectangle 12" o:spid="_x0000_s1026" style="position:absolute;margin-left:-38.65pt;margin-top:0;width:456.75pt;height:412.45pt;z-index:251658245;visibility:visible;mso-wrap-style:square;mso-width-percent:0;mso-height-percent:0;mso-wrap-distance-left:9pt;mso-wrap-distance-top:0;mso-wrap-distance-right:9pt;mso-wrap-distance-bottom:0;mso-position-horizontal:absolute;mso-position-horizontal-relative:text;mso-position-vertical:absolute;mso-position-vertical-relative:text;mso-width-percent:0;mso-height-percent:0;mso-width-relative:margin;mso-height-relative:margin;v-text-anchor:middle" o:gfxdata="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" filled="f" stroked="f" strokeweight="2pt">
                 <v:textbox>
                   <w:txbxContent>
                     <w:sdt>
                       <w:sdtPr>
                         <w:rPr>
+                          <w:rFonts w:asciiTheme="minorHAnsi" w:eastAsiaTheme="minorEastAsia" w:hAnsiTheme="minorHAnsi" w:cstheme="minorBidi"/>
+                          <w:b w:val="0"/>
+                          <w:bCs w:val="0"/>
                           <w:color w:val="397BA3"/>
+                          <w:sz w:val="22"/>
+                          <w:szCs w:val="22"/>
                         </w:rPr>
                         <w:id w:val="989367676"/>
                         <w:docPartObj>
@@ -1847,10 +1854,7 @@
                       </w:sdtPr>
                       <w:sdtEndPr>
                         <w:rPr>
-                          <w:rFonts w:eastAsiaTheme="minorEastAsia" w:cstheme="minorBidi"/>
                           <w:noProof/>
-                          <w:sz w:val="22"/>
-                          <w:szCs w:val="22"/>
                         </w:rPr>
                       </w:sdtEndPr>
                       <w:sdtContent>
@@ -1893,7 +1897,7 @@
                               <w:sz w:val="24"/>
                               <w:szCs w:val="24"/>
                               <w:u w:val="none"/>
-                              <w:lang w:val="en-CN" w:eastAsia="zh-CN"/>
+                              <w:lang w:eastAsia="zh-CN"/>
                             </w:rPr>
                           </w:pPr>
                           <w:r>
@@ -1942,7 +1946,7 @@
                                 <w:sz w:val="24"/>
                                 <w:szCs w:val="24"/>
                                 <w:u w:val="none"/>
-                                <w:lang w:val="en-CN" w:eastAsia="zh-CN"/>
+                                <w:lang w:eastAsia="zh-CN"/>
                               </w:rPr>
                               <w:tab/>
                             </w:r>
@@ -2037,7 +2041,7 @@
                               <w:sz w:val="24"/>
                               <w:szCs w:val="24"/>
                               <w:u w:val="none"/>
-                              <w:lang w:val="en-CN" w:eastAsia="zh-CN"/>
+                              <w:lang w:eastAsia="zh-CN"/>
                             </w:rPr>
                           </w:pPr>
                           <w:hyperlink w:anchor="_Toc55215616" w:history="1">
@@ -2061,7 +2065,7 @@
                                 <w:sz w:val="24"/>
                                 <w:szCs w:val="24"/>
                                 <w:u w:val="none"/>
-                                <w:lang w:val="en-CN" w:eastAsia="zh-CN"/>
+                                <w:lang w:eastAsia="zh-CN"/>
                               </w:rPr>
                               <w:tab/>
                             </w:r>
@@ -2156,7 +2160,7 @@
                               <w:sz w:val="24"/>
                               <w:szCs w:val="24"/>
                               <w:u w:val="none"/>
-                              <w:lang w:val="en-CN" w:eastAsia="zh-CN"/>
+                              <w:lang w:eastAsia="zh-CN"/>
                             </w:rPr>
                           </w:pPr>
                           <w:hyperlink w:anchor="_Toc55215617" w:history="1">
@@ -2180,7 +2184,7 @@
                                 <w:sz w:val="24"/>
                                 <w:szCs w:val="24"/>
                                 <w:u w:val="none"/>
-                                <w:lang w:val="en-CN" w:eastAsia="zh-CN"/>
+                                <w:lang w:eastAsia="zh-CN"/>
                               </w:rPr>
                               <w:tab/>
                             </w:r>
@@ -2275,7 +2279,7 @@
                               <w:sz w:val="24"/>
                               <w:szCs w:val="24"/>
                               <w:u w:val="none"/>
-                              <w:lang w:val="en-CN" w:eastAsia="zh-CN"/>
+                              <w:lang w:eastAsia="zh-CN"/>
                             </w:rPr>
                           </w:pPr>
                           <w:hyperlink w:anchor="_Toc55215618" w:history="1">
@@ -2299,7 +2303,7 @@
                                 <w:sz w:val="24"/>
                                 <w:szCs w:val="24"/>
                                 <w:u w:val="none"/>
-                                <w:lang w:val="en-CN" w:eastAsia="zh-CN"/>
+                                <w:lang w:eastAsia="zh-CN"/>
                               </w:rPr>
                               <w:tab/>
                             </w:r>
@@ -2394,7 +2398,7 @@
                               <w:sz w:val="24"/>
                               <w:szCs w:val="24"/>
                               <w:u w:val="none"/>
-                              <w:lang w:val="en-CN" w:eastAsia="zh-CN"/>
+                              <w:lang w:eastAsia="zh-CN"/>
                             </w:rPr>
                           </w:pPr>
                           <w:hyperlink w:anchor="_Toc55215619" w:history="1">
@@ -2418,7 +2422,7 @@
                                 <w:sz w:val="24"/>
                                 <w:szCs w:val="24"/>
                                 <w:u w:val="none"/>
-                                <w:lang w:val="en-CN" w:eastAsia="zh-CN"/>
+                                <w:lang w:eastAsia="zh-CN"/>
                               </w:rPr>
                               <w:tab/>
                             </w:r>
@@ -2513,7 +2517,7 @@
                               <w:sz w:val="24"/>
                               <w:szCs w:val="24"/>
                               <w:u w:val="none"/>
-                              <w:lang w:val="en-CN" w:eastAsia="zh-CN"/>
+                              <w:lang w:eastAsia="zh-CN"/>
                             </w:rPr>
                           </w:pPr>
                           <w:hyperlink w:anchor="_Toc55215620" w:history="1">
@@ -2537,7 +2541,7 @@
                                 <w:sz w:val="24"/>
                                 <w:szCs w:val="24"/>
                                 <w:u w:val="none"/>
-                                <w:lang w:val="en-CN" w:eastAsia="zh-CN"/>
+                                <w:lang w:eastAsia="zh-CN"/>
                               </w:rPr>
                               <w:tab/>
                             </w:r>
@@ -2631,7 +2635,7 @@
                               <w:color w:val="397BA3"/>
                               <w:sz w:val="24"/>
                               <w:szCs w:val="24"/>
-                              <w:lang w:val="en-CN" w:eastAsia="zh-CN"/>
+                              <w:lang w:eastAsia="zh-CN"/>
                             </w:rPr>
                           </w:pPr>
                           <w:hyperlink w:anchor="_Toc55215621" w:history="1">
@@ -2660,7 +2664,7 @@
                                 <w:color w:val="397BA3"/>
                                 <w:sz w:val="24"/>
                                 <w:szCs w:val="24"/>
-                                <w:lang w:val="en-CN" w:eastAsia="zh-CN"/>
+                                <w:lang w:eastAsia="zh-CN"/>
                               </w:rPr>
                               <w:tab/>
                             </w:r>
@@ -2754,7 +2758,7 @@
                               <w:color w:val="397BA3"/>
                               <w:sz w:val="24"/>
                               <w:szCs w:val="24"/>
-                              <w:lang w:val="en-CN" w:eastAsia="zh-CN"/>
+                              <w:lang w:eastAsia="zh-CN"/>
                             </w:rPr>
                           </w:pPr>
                           <w:hyperlink w:anchor="_Toc55215622" w:history="1">
@@ -2783,7 +2787,7 @@
                                 <w:color w:val="397BA3"/>
                                 <w:sz w:val="24"/>
                                 <w:szCs w:val="24"/>
-                                <w:lang w:val="en-CN" w:eastAsia="zh-CN"/>
+                                <w:lang w:eastAsia="zh-CN"/>
                               </w:rPr>
                               <w:tab/>
                             </w:r>
@@ -2877,7 +2881,7 @@
                               <w:color w:val="397BA3"/>
                               <w:sz w:val="24"/>
                               <w:szCs w:val="24"/>
-                              <w:lang w:val="en-CN" w:eastAsia="zh-CN"/>
+                              <w:lang w:eastAsia="zh-CN"/>
                             </w:rPr>
                           </w:pPr>
                           <w:hyperlink w:anchor="_Toc55215623" w:history="1">
@@ -2906,7 +2910,7 @@
                                 <w:color w:val="397BA3"/>
                                 <w:sz w:val="24"/>
                                 <w:szCs w:val="24"/>
-                                <w:lang w:val="en-CN" w:eastAsia="zh-CN"/>
+                                <w:lang w:eastAsia="zh-CN"/>
                               </w:rPr>
                               <w:tab/>
                             </w:r>
@@ -3000,7 +3004,7 @@
                               <w:color w:val="397BA3"/>
                               <w:sz w:val="24"/>
                               <w:szCs w:val="24"/>
-                              <w:lang w:val="en-CN" w:eastAsia="zh-CN"/>
+                              <w:lang w:eastAsia="zh-CN"/>
                             </w:rPr>
                           </w:pPr>
                           <w:hyperlink w:anchor="_Toc55215624" w:history="1">
@@ -3029,7 +3033,7 @@
                                 <w:color w:val="397BA3"/>
                                 <w:sz w:val="24"/>
                                 <w:szCs w:val="24"/>
-                                <w:lang w:val="en-CN" w:eastAsia="zh-CN"/>
+                                <w:lang w:eastAsia="zh-CN"/>
                               </w:rPr>
                               <w:tab/>
                             </w:r>
@@ -4741,7 +4745,7 @@
           <w:rFonts w:ascii="Helvetica Neue" w:eastAsia="SimSun" w:hAnsi="Helvetica Neue"/>
           <w:color w:val="000000" w:themeColor="text1"/>
         </w:rPr>
-        <w:t>In Android application, ‘.java’ files in charge of every actions, effect, listeners and other dynamic behaviors while ‘.xml’ files contain the layout of every page.</w:t>
+        <w:t>In Android application, ‘.java’ files in charge of every action, effect, listener and other dynamic behavior while ‘.xml’ files contain the layout of every page.</w:t>
       </w:r>
     </w:p>
     <w:p>
@@ -4857,7 +4861,7 @@
           <w:p>
             <w:pPr>
               <w:rPr>
-                <w:rFonts w:ascii="Helvetica Neue" w:hAnsi="Helvetica Neue" w:hint="eastAsia"/>
+                <w:rFonts w:ascii="Helvetica Neue" w:hAnsi="Helvetica Neue"/>
                 <w:color w:val="000000" w:themeColor="text1"/>
                 <w:lang w:eastAsia="zh-CN"/>
               </w:rPr>
@@ -6786,12 +6790,762 @@
     </w:tbl>
     <w:p>
       <w:pPr>
+        <w:pStyle w:val="Heading2"/>
+      </w:pPr>
+      <w:r>
+        <w:t>Lean Canvas</w:t>
+      </w:r>
+    </w:p>
+    <w:p>
+      <w:pPr>
+        <w:rPr>
+          <w:rFonts w:ascii="Helvetica Neue" w:eastAsia="SimSun" w:hAnsi="Helvetica Neue"/>
+          <w:color w:val="000000" w:themeColor="text1"/>
+        </w:rPr>
+      </w:pPr>
+      <w:r>
+        <w:rPr>
+          <w:rFonts w:ascii="Helvetica Neue" w:eastAsia="SimSun" w:hAnsi="Helvetica Neue"/>
+          <w:color w:val="000000" w:themeColor="text1"/>
+        </w:rPr>
+        <w:t>Lean canvas as below, you can also find the pdf version in the attachment.</w:t>
+      </w:r>
+    </w:p>
+    <w:p>
+      <w:pPr>
         <w:pStyle w:val="Heading1"/>
         <w:numPr>
           <w:ilvl w:val="0"/>
           <w:numId w:val="0"/>
         </w:numPr>
         <w:ind w:left="360"/>
+        <w:rPr>
+          <w:lang w:eastAsia="zh-TW"/>
+        </w:rPr>
+      </w:pPr>
+      <w:r>
+        <w:rPr>
+          <w:lang w:eastAsia="zh-TW"/>
+        </w:rPr>
+        <w:lastRenderedPageBreak/>
+        <w:drawing>
+          <wp:inline distT="0" distB="0" distL="0" distR="0" wp14:anchorId="2E9C2E3A" wp14:editId="2408EDF9">
+            <wp:extent cx="5961188" cy="4003695"/>
+            <wp:effectExtent l="0" t="0" r="0" b="0"/>
+            <wp:docPr id="2" name="Picture 2" descr="Graphical user interface, text, application, table&#10;&#10;Description automatically generated"/>
+            <wp:cNvGraphicFramePr>
+              <a:graphicFrameLocks xmlns:a="http://schemas.openxmlformats.org/drawingml/2006/main" noChangeAspect="1"/>
+            </wp:cNvGraphicFramePr>
+            <a:graphic xmlns:a="http://schemas.openxmlformats.org/drawingml/2006/main">
+              <a:graphicData uri="http://schemas.openxmlformats.org/drawingml/2006/picture">
+                <pic:pic xmlns:pic="http://schemas.openxmlformats.org/drawingml/2006/picture">
+                  <pic:nvPicPr>
+                    <pic:cNvPr id="2" name="Picture 2" descr="Graphical user interface, text, application, table&#10;&#10;Description automatically generated"/>
+                    <pic:cNvPicPr/>
+                  </pic:nvPicPr>
+                  <pic:blipFill>
+                    <a:blip r:embed="rId23"/>
+                    <a:stretch>
+                      <a:fillRect/>
+                    </a:stretch>
+                  </pic:blipFill>
+                  <pic:spPr>
+                    <a:xfrm>
+                      <a:off x="0" y="0"/>
+                      <a:ext cx="5981744" cy="4017501"/>
+                    </a:xfrm>
+                    <a:prstGeom prst="rect">
+                      <a:avLst/>
+                    </a:prstGeom>
+                  </pic:spPr>
+                </pic:pic>
+              </a:graphicData>
+            </a:graphic>
+          </wp:inline>
+        </w:drawing>
+      </w:r>
+    </w:p>
+    <w:p>
+      <w:pPr>
+        <w:rPr>
+          <w:lang w:eastAsia="zh-TW"/>
+        </w:rPr>
+      </w:pPr>
+    </w:p>
+    <w:p>
+      <w:pPr>
+        <w:pStyle w:val="Heading2"/>
+      </w:pPr>
+      <w:r>
+        <w:t xml:space="preserve">User stories </w:t>
+      </w:r>
+    </w:p>
+    <w:p>
+      <w:pPr>
+        <w:rPr>
+          <w:rFonts w:ascii="Helvetica Neue" w:eastAsia="SimSun" w:hAnsi="Helvetica Neue"/>
+          <w:color w:val="000000" w:themeColor="text1"/>
+        </w:rPr>
+      </w:pPr>
+    </w:p>
+    <w:p>
+      <w:pPr>
+        <w:ind w:left="360"/>
+        <w:rPr>
+          <w:rFonts w:ascii="Helvetica Neue" w:eastAsia="SimSun" w:hAnsi="Helvetica Neue"/>
+          <w:color w:val="000000" w:themeColor="text1"/>
+        </w:rPr>
+      </w:pPr>
+      <w:r>
+        <w:rPr>
+          <w:rFonts w:ascii="Helvetica Neue" w:eastAsia="SimSun" w:hAnsi="Helvetica Neue"/>
+          <w:color w:val="000000" w:themeColor="text1"/>
+        </w:rPr>
+        <w:t xml:space="preserve">You can also find it in </w:t>
+      </w:r>
+      <w:hyperlink r:id="rId24" w:history="1">
+        <w:proofErr w:type="spellStart"/>
+        <w:r>
+          <w:rPr>
+            <w:rFonts w:ascii="Helvetica Neue" w:eastAsia="SimSun" w:hAnsi="Helvetica Neue"/>
+            <w:color w:val="000000" w:themeColor="text1"/>
+            <w:u w:val="single"/>
+          </w:rPr>
+          <w:t>Leankit</w:t>
+        </w:r>
+        <w:proofErr w:type="spellEnd"/>
+      </w:hyperlink>
+      <w:r>
+        <w:rPr>
+          <w:rFonts w:ascii="Helvetica Neue" w:eastAsia="SimSun" w:hAnsi="Helvetica Neue"/>
+          <w:color w:val="000000" w:themeColor="text1"/>
+        </w:rPr>
+        <w:t xml:space="preserve"> if you have access.</w:t>
+      </w:r>
+    </w:p>
+    <w:p>
+      <w:pPr>
+        <w:pStyle w:val="ListParagraph"/>
+        <w:numPr>
+          <w:ilvl w:val="0"/>
+          <w:numId w:val="11"/>
+        </w:numPr>
+        <w:rPr>
+          <w:rFonts w:ascii="Helvetica Neue" w:eastAsia="SimSun" w:hAnsi="Helvetica Neue"/>
+          <w:color w:val="000000" w:themeColor="text1"/>
+        </w:rPr>
+      </w:pPr>
+      <w:r>
+        <w:rPr>
+          <w:rFonts w:ascii="Helvetica Neue" w:eastAsia="SimSun" w:hAnsi="Helvetica Neue"/>
+          <w:color w:val="000000" w:themeColor="text1"/>
+        </w:rPr>
+        <w:t>As a user and a bird lover, Rebecca wants to know all the information related to the Hooded Plover so that she can she gains more knowledge about the bird</w:t>
+      </w:r>
+    </w:p>
+    <w:p>
+      <w:pPr>
+        <w:pStyle w:val="ListParagraph"/>
+        <w:numPr>
+          <w:ilvl w:val="1"/>
+          <w:numId w:val="11"/>
+        </w:numPr>
+        <w:rPr>
+          <w:rFonts w:ascii="Helvetica Neue" w:eastAsia="SimSun" w:hAnsi="Helvetica Neue"/>
+          <w:color w:val="000000" w:themeColor="text1"/>
+        </w:rPr>
+      </w:pPr>
+      <w:r>
+        <w:rPr>
+          <w:rFonts w:ascii="Helvetica Neue" w:eastAsia="SimSun" w:hAnsi="Helvetica Neue"/>
+          <w:color w:val="000000" w:themeColor="text1"/>
+        </w:rPr>
+        <w:t>As a user and a bird lover, Rebecca wants to know where the beaches with Hooded Plovers are so that she can discover/explore/visit them </w:t>
+      </w:r>
+    </w:p>
+    <w:p>
+      <w:pPr>
+        <w:pStyle w:val="ListParagraph"/>
+        <w:numPr>
+          <w:ilvl w:val="1"/>
+          <w:numId w:val="11"/>
+        </w:numPr>
+        <w:rPr>
+          <w:rFonts w:ascii="Helvetica Neue" w:eastAsia="SimSun" w:hAnsi="Helvetica Neue"/>
+          <w:color w:val="000000" w:themeColor="text1"/>
+        </w:rPr>
+      </w:pPr>
+      <w:r>
+        <w:rPr>
+          <w:rFonts w:ascii="Helvetica Neue" w:eastAsia="SimSun" w:hAnsi="Helvetica Neue"/>
+          <w:color w:val="000000" w:themeColor="text1"/>
+        </w:rPr>
+        <w:t>As a user and a bird lover, Rebecca wants to know the features of Hooded Plover so that she can know more about them</w:t>
+      </w:r>
+    </w:p>
+    <w:p>
+      <w:pPr>
+        <w:pStyle w:val="ListParagraph"/>
+        <w:numPr>
+          <w:ilvl w:val="1"/>
+          <w:numId w:val="11"/>
+        </w:numPr>
+        <w:rPr>
+          <w:rFonts w:ascii="Helvetica Neue" w:eastAsia="SimSun" w:hAnsi="Helvetica Neue"/>
+          <w:color w:val="000000" w:themeColor="text1"/>
+        </w:rPr>
+      </w:pPr>
+      <w:r>
+        <w:rPr>
+          <w:rFonts w:ascii="Helvetica Neue" w:eastAsia="SimSun" w:hAnsi="Helvetica Neue"/>
+          <w:color w:val="000000" w:themeColor="text1"/>
+        </w:rPr>
+        <w:t>As a user and a bird lover, Rebecca wants to know the current status of Hooded Plover so that she can know its endangered level </w:t>
+      </w:r>
+    </w:p>
+    <w:p>
+      <w:pPr>
+        <w:pStyle w:val="ListParagraph"/>
+        <w:numPr>
+          <w:ilvl w:val="0"/>
+          <w:numId w:val="11"/>
+        </w:numPr>
+        <w:rPr>
+          <w:rFonts w:ascii="Helvetica Neue" w:eastAsia="SimSun" w:hAnsi="Helvetica Neue"/>
+          <w:color w:val="000000" w:themeColor="text1"/>
+        </w:rPr>
+      </w:pPr>
+      <w:r>
+        <w:rPr>
+          <w:rFonts w:ascii="Helvetica Neue" w:eastAsia="SimSun" w:hAnsi="Helvetica Neue"/>
+          <w:color w:val="000000" w:themeColor="text1"/>
+        </w:rPr>
+        <w:t>As a user who enjoys the beach, James wants to know which human activities will affect the beaches so that he can avoid them</w:t>
+      </w:r>
+    </w:p>
+    <w:p>
+      <w:pPr>
+        <w:pStyle w:val="ListParagraph"/>
+        <w:numPr>
+          <w:ilvl w:val="1"/>
+          <w:numId w:val="11"/>
+        </w:numPr>
+        <w:rPr>
+          <w:rFonts w:ascii="Helvetica Neue" w:eastAsia="SimSun" w:hAnsi="Helvetica Neue"/>
+          <w:color w:val="000000" w:themeColor="text1"/>
+        </w:rPr>
+      </w:pPr>
+      <w:r>
+        <w:rPr>
+          <w:rFonts w:ascii="Helvetica Neue" w:eastAsia="SimSun" w:hAnsi="Helvetica Neue"/>
+          <w:color w:val="000000" w:themeColor="text1"/>
+        </w:rPr>
+        <w:t>As a user who enjoys the beach, James wants to know which beach activities will affect Hooded Plover’s life so that he knows which of his activities will unknowingly harm them </w:t>
+      </w:r>
+    </w:p>
+    <w:p>
+      <w:pPr>
+        <w:pStyle w:val="ListParagraph"/>
+        <w:numPr>
+          <w:ilvl w:val="1"/>
+          <w:numId w:val="11"/>
+        </w:numPr>
+        <w:rPr>
+          <w:rFonts w:ascii="Helvetica Neue" w:eastAsia="SimSun" w:hAnsi="Helvetica Neue"/>
+          <w:color w:val="000000" w:themeColor="text1"/>
+        </w:rPr>
+      </w:pPr>
+      <w:r>
+        <w:rPr>
+          <w:rFonts w:ascii="Helvetica Neue" w:eastAsia="SimSun" w:hAnsi="Helvetica Neue"/>
+          <w:color w:val="000000" w:themeColor="text1"/>
+        </w:rPr>
+        <w:lastRenderedPageBreak/>
+        <w:t>As a user who enjoys the beach, James wants to know how he can stop other people from sabotaging the Hooded Plover’s habitat so that everyone can enjoy the beach responsibly </w:t>
+      </w:r>
+    </w:p>
+    <w:p>
+      <w:pPr>
+        <w:pStyle w:val="ListParagraph"/>
+        <w:numPr>
+          <w:ilvl w:val="1"/>
+          <w:numId w:val="11"/>
+        </w:numPr>
+        <w:rPr>
+          <w:rFonts w:ascii="Helvetica Neue" w:eastAsia="SimSun" w:hAnsi="Helvetica Neue"/>
+          <w:color w:val="000000" w:themeColor="text1"/>
+        </w:rPr>
+      </w:pPr>
+      <w:r>
+        <w:rPr>
+          <w:rFonts w:ascii="Helvetica Neue" w:eastAsia="SimSun" w:hAnsi="Helvetica Neue"/>
+          <w:color w:val="000000" w:themeColor="text1"/>
+        </w:rPr>
+        <w:t>As a user who enjoys the beach, James wants to know which actions might be unethical on the beach, that he does affect the birds so that he can improve himself in the future</w:t>
+      </w:r>
+    </w:p>
+    <w:p>
+      <w:pPr>
+        <w:pStyle w:val="ListParagraph"/>
+        <w:numPr>
+          <w:ilvl w:val="0"/>
+          <w:numId w:val="11"/>
+        </w:numPr>
+        <w:rPr>
+          <w:rFonts w:ascii="Helvetica Neue" w:eastAsia="SimSun" w:hAnsi="Helvetica Neue"/>
+          <w:color w:val="000000" w:themeColor="text1"/>
+        </w:rPr>
+      </w:pPr>
+      <w:r>
+        <w:rPr>
+          <w:rFonts w:ascii="Helvetica Neue" w:eastAsia="SimSun" w:hAnsi="Helvetica Neue"/>
+          <w:color w:val="000000" w:themeColor="text1"/>
+        </w:rPr>
+        <w:t>As a user who lives in a seaside town, Kate wants to maintain the environment near the beach, so that she could have a cozy community to live with</w:t>
+      </w:r>
+    </w:p>
+    <w:p>
+      <w:pPr>
+        <w:pStyle w:val="ListParagraph"/>
+        <w:numPr>
+          <w:ilvl w:val="1"/>
+          <w:numId w:val="11"/>
+        </w:numPr>
+        <w:rPr>
+          <w:rFonts w:ascii="Helvetica Neue" w:eastAsia="SimSun" w:hAnsi="Helvetica Neue"/>
+          <w:color w:val="000000" w:themeColor="text1"/>
+        </w:rPr>
+      </w:pPr>
+      <w:r>
+        <w:rPr>
+          <w:rFonts w:ascii="Helvetica Neue" w:eastAsia="SimSun" w:hAnsi="Helvetica Neue"/>
+          <w:color w:val="000000" w:themeColor="text1"/>
+        </w:rPr>
+        <w:t>As a user who lives in a seaside town, Kate wants to know which other animals live in the habitat of the hooded plover so that she can understand its ecological environment including natural enemies’ status </w:t>
+      </w:r>
+    </w:p>
+    <w:p>
+      <w:pPr>
+        <w:pStyle w:val="ListParagraph"/>
+        <w:numPr>
+          <w:ilvl w:val="1"/>
+          <w:numId w:val="11"/>
+        </w:numPr>
+        <w:rPr>
+          <w:rFonts w:ascii="Helvetica Neue" w:eastAsia="SimSun" w:hAnsi="Helvetica Neue"/>
+          <w:color w:val="000000" w:themeColor="text1"/>
+        </w:rPr>
+      </w:pPr>
+      <w:r>
+        <w:rPr>
+          <w:rFonts w:ascii="Helvetica Neue" w:eastAsia="SimSun" w:hAnsi="Helvetica Neue"/>
+          <w:color w:val="000000" w:themeColor="text1"/>
+        </w:rPr>
+        <w:t>As a user who lives in a seaside town, Kate wants to remind people visiting the beach to behave well and to follow the rules so that she can have a clean and uncontaminated community </w:t>
+      </w:r>
+    </w:p>
+    <w:p>
+      <w:pPr>
+        <w:pStyle w:val="ListParagraph"/>
+        <w:numPr>
+          <w:ilvl w:val="1"/>
+          <w:numId w:val="11"/>
+        </w:numPr>
+        <w:rPr>
+          <w:rFonts w:ascii="Helvetica Neue" w:eastAsia="SimSun" w:hAnsi="Helvetica Neue"/>
+          <w:color w:val="000000" w:themeColor="text1"/>
+        </w:rPr>
+      </w:pPr>
+      <w:r>
+        <w:rPr>
+          <w:rFonts w:ascii="Helvetica Neue" w:eastAsia="SimSun" w:hAnsi="Helvetica Neue"/>
+          <w:color w:val="000000" w:themeColor="text1"/>
+        </w:rPr>
+        <w:t>As a user who lives in a seaside town, Kate wants to know whether her daily activities will affect the Hooded Plover birds near her or not </w:t>
+      </w:r>
+    </w:p>
+    <w:p>
+      <w:pPr>
+        <w:pStyle w:val="ListParagraph"/>
+        <w:numPr>
+          <w:ilvl w:val="0"/>
+          <w:numId w:val="11"/>
+        </w:numPr>
+        <w:rPr>
+          <w:rFonts w:ascii="Helvetica Neue" w:eastAsia="SimSun" w:hAnsi="Helvetica Neue"/>
+          <w:color w:val="000000" w:themeColor="text1"/>
+        </w:rPr>
+      </w:pPr>
+      <w:r>
+        <w:rPr>
+          <w:rFonts w:ascii="Helvetica Neue" w:eastAsia="SimSun" w:hAnsi="Helvetica Neue"/>
+          <w:color w:val="000000" w:themeColor="text1"/>
+        </w:rPr>
+        <w:t>As a resident of a seaside town, Kate wants to know if the birds around her, are Hooded Plovers so that she can know if she has a chance to meet them again</w:t>
+      </w:r>
+    </w:p>
+    <w:p>
+      <w:pPr>
+        <w:pStyle w:val="ListParagraph"/>
+        <w:numPr>
+          <w:ilvl w:val="1"/>
+          <w:numId w:val="11"/>
+        </w:numPr>
+        <w:rPr>
+          <w:rFonts w:ascii="Helvetica Neue" w:eastAsia="SimSun" w:hAnsi="Helvetica Neue"/>
+          <w:color w:val="000000" w:themeColor="text1"/>
+        </w:rPr>
+      </w:pPr>
+      <w:r>
+        <w:rPr>
+          <w:rFonts w:ascii="Helvetica Neue" w:eastAsia="SimSun" w:hAnsi="Helvetica Neue"/>
+          <w:color w:val="000000" w:themeColor="text1"/>
+        </w:rPr>
+        <w:t>As a user who lives in a seaside town, Kate wants to know whether her daily activities will affect the Hooded Plover birds near her or not</w:t>
+      </w:r>
+    </w:p>
+    <w:p>
+      <w:pPr>
+        <w:pStyle w:val="ListParagraph"/>
+        <w:numPr>
+          <w:ilvl w:val="1"/>
+          <w:numId w:val="11"/>
+        </w:numPr>
+        <w:rPr>
+          <w:rFonts w:ascii="Helvetica Neue" w:eastAsia="SimSun" w:hAnsi="Helvetica Neue"/>
+          <w:color w:val="000000" w:themeColor="text1"/>
+        </w:rPr>
+      </w:pPr>
+      <w:r>
+        <w:rPr>
+          <w:rFonts w:ascii="Helvetica Neue" w:eastAsia="SimSun" w:hAnsi="Helvetica Neue"/>
+          <w:color w:val="000000" w:themeColor="text1"/>
+        </w:rPr>
+        <w:t>As a user who lives in a seaside town, Kate wants to know if she can contribute in any way so that the Hooded Plover birds near her are preserved</w:t>
+      </w:r>
+    </w:p>
+    <w:p>
+      <w:pPr>
+        <w:pStyle w:val="ListParagraph"/>
+        <w:numPr>
+          <w:ilvl w:val="1"/>
+          <w:numId w:val="11"/>
+        </w:numPr>
+        <w:rPr>
+          <w:rFonts w:ascii="Helvetica Neue" w:eastAsia="SimSun" w:hAnsi="Helvetica Neue"/>
+          <w:color w:val="000000" w:themeColor="text1"/>
+        </w:rPr>
+      </w:pPr>
+      <w:r>
+        <w:rPr>
+          <w:rFonts w:ascii="Helvetica Neue" w:eastAsia="SimSun" w:hAnsi="Helvetica Neue"/>
+          <w:color w:val="000000" w:themeColor="text1"/>
+        </w:rPr>
+        <w:t>As a user who lives in a seaside town, Kate would like to notify the relevant organizations immediately to rescue the injured Hooded Plovers she found</w:t>
+      </w:r>
+    </w:p>
+    <w:p>
+      <w:pPr>
+        <w:pStyle w:val="ListParagraph"/>
+        <w:numPr>
+          <w:ilvl w:val="0"/>
+          <w:numId w:val="11"/>
+        </w:numPr>
+        <w:rPr>
+          <w:rFonts w:ascii="Helvetica Neue" w:eastAsia="SimSun" w:hAnsi="Helvetica Neue"/>
+          <w:color w:val="000000" w:themeColor="text1"/>
+        </w:rPr>
+      </w:pPr>
+      <w:r>
+        <w:rPr>
+          <w:rFonts w:ascii="Helvetica Neue" w:eastAsia="SimSun" w:hAnsi="Helvetica Neue"/>
+          <w:color w:val="000000" w:themeColor="text1"/>
+        </w:rPr>
+        <w:t>As a user and a bird lover, Rebecca hopes to donate to related NGOs to help Hooded Plovers, so that these organizations have enough funds to carry out actual rescue activities</w:t>
+      </w:r>
+    </w:p>
+    <w:p>
+      <w:pPr>
+        <w:pStyle w:val="ListParagraph"/>
+        <w:numPr>
+          <w:ilvl w:val="1"/>
+          <w:numId w:val="11"/>
+        </w:numPr>
+        <w:rPr>
+          <w:rFonts w:ascii="Helvetica Neue" w:eastAsia="SimSun" w:hAnsi="Helvetica Neue"/>
+          <w:color w:val="000000" w:themeColor="text1"/>
+        </w:rPr>
+      </w:pPr>
+      <w:r>
+        <w:rPr>
+          <w:rFonts w:ascii="Helvetica Neue" w:eastAsia="SimSun" w:hAnsi="Helvetica Neue"/>
+          <w:color w:val="000000" w:themeColor="text1"/>
+        </w:rPr>
+        <w:t>As a user and a bird lover, Rebecca wants to know about the stages of the life of Hooded Plover so that she is aware of all stages and recogni</w:t>
+      </w:r>
+      <w:r>
+        <w:rPr>
+          <w:rFonts w:ascii="Helvetica Neue" w:eastAsia="SimSun" w:hAnsi="Helvetica Neue"/>
+          <w:color w:val="000000" w:themeColor="text1"/>
+        </w:rPr>
+        <w:t>z</w:t>
+      </w:r>
+      <w:r>
+        <w:rPr>
+          <w:rFonts w:ascii="Helvetica Neue" w:eastAsia="SimSun" w:hAnsi="Helvetica Neue"/>
+          <w:color w:val="000000" w:themeColor="text1"/>
+        </w:rPr>
+        <w:t>es the bird in whichever form when she sights it</w:t>
+      </w:r>
+    </w:p>
+    <w:p>
+      <w:pPr>
+        <w:pStyle w:val="ListParagraph"/>
+        <w:numPr>
+          <w:ilvl w:val="1"/>
+          <w:numId w:val="11"/>
+        </w:numPr>
+        <w:rPr>
+          <w:rFonts w:ascii="Helvetica Neue" w:eastAsia="SimSun" w:hAnsi="Helvetica Neue"/>
+          <w:color w:val="000000" w:themeColor="text1"/>
+        </w:rPr>
+      </w:pPr>
+      <w:r>
+        <w:rPr>
+          <w:rFonts w:ascii="Helvetica Neue" w:eastAsia="SimSun" w:hAnsi="Helvetica Neue"/>
+          <w:color w:val="000000" w:themeColor="text1"/>
+        </w:rPr>
+        <w:t>As a user and a bird lover, Rebecca wants to report any sightings of Hooded Plover to the appropriate organi</w:t>
+      </w:r>
+      <w:r>
+        <w:rPr>
+          <w:rFonts w:ascii="Helvetica Neue" w:eastAsia="SimSun" w:hAnsi="Helvetica Neue"/>
+          <w:color w:val="000000" w:themeColor="text1"/>
+          <w:lang w:eastAsia="zh-TW"/>
+        </w:rPr>
+        <w:t>z</w:t>
+      </w:r>
+      <w:r>
+        <w:rPr>
+          <w:rFonts w:ascii="Helvetica Neue" w:eastAsia="SimSun" w:hAnsi="Helvetica Neue" w:hint="eastAsia"/>
+          <w:color w:val="000000" w:themeColor="text1"/>
+          <w:lang w:eastAsia="zh-TW"/>
+        </w:rPr>
+        <w:t>a</w:t>
+      </w:r>
+      <w:r>
+        <w:rPr>
+          <w:rFonts w:ascii="Helvetica Neue" w:eastAsia="SimSun" w:hAnsi="Helvetica Neue"/>
+          <w:color w:val="000000" w:themeColor="text1"/>
+        </w:rPr>
+        <w:t>tion so that they are aware of the birds' latest activities at existing or new potential habitats</w:t>
+      </w:r>
+    </w:p>
+    <w:p>
+      <w:pPr>
+        <w:pStyle w:val="ListParagraph"/>
+        <w:numPr>
+          <w:ilvl w:val="1"/>
+          <w:numId w:val="11"/>
+        </w:numPr>
+        <w:rPr>
+          <w:rFonts w:ascii="Helvetica Neue" w:eastAsia="SimSun" w:hAnsi="Helvetica Neue"/>
+          <w:color w:val="000000" w:themeColor="text1"/>
+        </w:rPr>
+      </w:pPr>
+      <w:r>
+        <w:rPr>
+          <w:rFonts w:ascii="Helvetica Neue" w:eastAsia="SimSun" w:hAnsi="Helvetica Neue"/>
+          <w:color w:val="000000" w:themeColor="text1"/>
+        </w:rPr>
+        <w:t>As a user and a bird lover, Rebecca wants to know that she has neared a Hooded Plover's habitat so that she becomes more alert and aware of her actions that might be harmful to the bird</w:t>
+      </w:r>
+    </w:p>
+    <w:p>
+      <w:pPr>
+        <w:pStyle w:val="ListParagraph"/>
+        <w:numPr>
+          <w:ilvl w:val="0"/>
+          <w:numId w:val="11"/>
+        </w:numPr>
+        <w:rPr>
+          <w:rFonts w:ascii="Helvetica Neue" w:eastAsia="SimSun" w:hAnsi="Helvetica Neue"/>
+          <w:color w:val="000000" w:themeColor="text1"/>
+        </w:rPr>
+      </w:pPr>
+      <w:r>
+        <w:rPr>
+          <w:rFonts w:ascii="Helvetica Neue" w:eastAsia="SimSun" w:hAnsi="Helvetica Neue"/>
+          <w:color w:val="000000" w:themeColor="text1"/>
+        </w:rPr>
+        <w:t>As a user who lives in a seaside town, Kate wants to connect with people who care about Hooded Plovers and be a part of the responsible community</w:t>
+      </w:r>
+    </w:p>
+    <w:p>
+      <w:pPr>
+        <w:pStyle w:val="ListParagraph"/>
+        <w:numPr>
+          <w:ilvl w:val="1"/>
+          <w:numId w:val="11"/>
+        </w:numPr>
+        <w:rPr>
+          <w:rFonts w:ascii="Helvetica Neue" w:eastAsia="SimSun" w:hAnsi="Helvetica Neue"/>
+          <w:color w:val="000000" w:themeColor="text1"/>
+        </w:rPr>
+      </w:pPr>
+      <w:r>
+        <w:rPr>
+          <w:rFonts w:ascii="Helvetica Neue" w:eastAsia="SimSun" w:hAnsi="Helvetica Neue"/>
+          <w:color w:val="000000" w:themeColor="text1"/>
+        </w:rPr>
+        <w:t>As a user who lives in a seaside town, Kate wants to know which groups/communities currently exist related to Hooded Plovers</w:t>
+      </w:r>
+    </w:p>
+    <w:p>
+      <w:pPr>
+        <w:pStyle w:val="ListParagraph"/>
+        <w:numPr>
+          <w:ilvl w:val="1"/>
+          <w:numId w:val="11"/>
+        </w:numPr>
+        <w:rPr>
+          <w:rFonts w:ascii="Helvetica Neue" w:eastAsia="SimSun" w:hAnsi="Helvetica Neue"/>
+          <w:color w:val="000000" w:themeColor="text1"/>
+        </w:rPr>
+      </w:pPr>
+      <w:r>
+        <w:rPr>
+          <w:rFonts w:ascii="Helvetica Neue" w:eastAsia="SimSun" w:hAnsi="Helvetica Neue"/>
+          <w:color w:val="000000" w:themeColor="text1"/>
+        </w:rPr>
+        <w:t>As a user who lives in a seaside town, Kate wants to join groups/communities related to Hooded Plovers to connect with new like-minded people</w:t>
+      </w:r>
+    </w:p>
+    <w:p>
+      <w:pPr>
+        <w:pStyle w:val="ListParagraph"/>
+        <w:numPr>
+          <w:ilvl w:val="1"/>
+          <w:numId w:val="11"/>
+        </w:numPr>
+        <w:rPr>
+          <w:rFonts w:ascii="Helvetica Neue" w:eastAsia="SimSun" w:hAnsi="Helvetica Neue"/>
+          <w:color w:val="000000" w:themeColor="text1"/>
+        </w:rPr>
+      </w:pPr>
+      <w:r>
+        <w:rPr>
+          <w:rFonts w:ascii="Helvetica Neue" w:eastAsia="SimSun" w:hAnsi="Helvetica Neue"/>
+          <w:color w:val="000000" w:themeColor="text1"/>
+        </w:rPr>
+        <w:lastRenderedPageBreak/>
+        <w:t>As a user who lives in a seaside town, Kate wants to design creative signboards to be able to share with the joined groups/communities on social media</w:t>
+      </w:r>
+    </w:p>
+    <w:p>
+      <w:pPr>
+        <w:pStyle w:val="ListParagraph"/>
+        <w:numPr>
+          <w:ilvl w:val="0"/>
+          <w:numId w:val="11"/>
+        </w:numPr>
+        <w:rPr>
+          <w:rFonts w:ascii="Helvetica Neue" w:eastAsia="SimSun" w:hAnsi="Helvetica Neue"/>
+          <w:color w:val="000000" w:themeColor="text1"/>
+        </w:rPr>
+      </w:pPr>
+      <w:r>
+        <w:rPr>
+          <w:rFonts w:ascii="Helvetica Neue" w:eastAsia="SimSun" w:hAnsi="Helvetica Neue"/>
+          <w:color w:val="000000" w:themeColor="text1"/>
+        </w:rPr>
+        <w:t>As a user and beach lover, James wants to be creative about the Hooded Plovers issue and spread awareness amongst his peers</w:t>
+      </w:r>
+    </w:p>
+    <w:p>
+      <w:pPr>
+        <w:pStyle w:val="ListParagraph"/>
+        <w:numPr>
+          <w:ilvl w:val="1"/>
+          <w:numId w:val="11"/>
+        </w:numPr>
+        <w:rPr>
+          <w:rFonts w:ascii="Helvetica Neue" w:eastAsia="SimSun" w:hAnsi="Helvetica Neue"/>
+          <w:color w:val="000000" w:themeColor="text1"/>
+        </w:rPr>
+      </w:pPr>
+      <w:r>
+        <w:rPr>
+          <w:rFonts w:ascii="Helvetica Neue" w:eastAsia="SimSun" w:hAnsi="Helvetica Neue"/>
+          <w:color w:val="000000" w:themeColor="text1"/>
+        </w:rPr>
+        <w:t xml:space="preserve">As a user and beach lover, James wants to create posters about Hooded Plovers so that his beach lover friends are </w:t>
+      </w:r>
+      <w:proofErr w:type="gramStart"/>
+      <w:r>
+        <w:rPr>
+          <w:rFonts w:ascii="Helvetica Neue" w:eastAsia="SimSun" w:hAnsi="Helvetica Neue"/>
+          <w:color w:val="000000" w:themeColor="text1"/>
+        </w:rPr>
+        <w:t>aware</w:t>
+      </w:r>
+      <w:proofErr w:type="gramEnd"/>
+      <w:r>
+        <w:rPr>
+          <w:rFonts w:ascii="Helvetica Neue" w:eastAsia="SimSun" w:hAnsi="Helvetica Neue"/>
+          <w:color w:val="000000" w:themeColor="text1"/>
+        </w:rPr>
+        <w:t xml:space="preserve"> but he does not know where to begin</w:t>
+      </w:r>
+    </w:p>
+    <w:p>
+      <w:pPr>
+        <w:pStyle w:val="ListParagraph"/>
+        <w:numPr>
+          <w:ilvl w:val="1"/>
+          <w:numId w:val="11"/>
+        </w:numPr>
+        <w:rPr>
+          <w:rFonts w:ascii="Helvetica Neue" w:eastAsia="SimSun" w:hAnsi="Helvetica Neue"/>
+          <w:color w:val="000000" w:themeColor="text1"/>
+        </w:rPr>
+      </w:pPr>
+      <w:r>
+        <w:rPr>
+          <w:rFonts w:ascii="Helvetica Neue" w:eastAsia="SimSun" w:hAnsi="Helvetica Neue"/>
+          <w:color w:val="000000" w:themeColor="text1"/>
+        </w:rPr>
+        <w:t>As a user and beach lover, James wants to report the location of Hooded Plovers which he observes from the app on social media</w:t>
+      </w:r>
+    </w:p>
+    <w:p>
+      <w:pPr>
+        <w:pStyle w:val="ListParagraph"/>
+        <w:numPr>
+          <w:ilvl w:val="1"/>
+          <w:numId w:val="11"/>
+        </w:numPr>
+        <w:rPr>
+          <w:rFonts w:ascii="Helvetica Neue" w:eastAsia="SimSun" w:hAnsi="Helvetica Neue"/>
+          <w:color w:val="000000" w:themeColor="text1"/>
+        </w:rPr>
+      </w:pPr>
+      <w:r>
+        <w:rPr>
+          <w:rFonts w:ascii="Helvetica Neue" w:eastAsia="SimSun" w:hAnsi="Helvetica Neue"/>
+          <w:color w:val="000000" w:themeColor="text1"/>
+        </w:rPr>
+        <w:t>As a user and beach lover, James wants to save the designed signboard as an image into his cellphone's gallery</w:t>
+      </w:r>
+    </w:p>
+    <w:p>
+      <w:pPr>
+        <w:pStyle w:val="ListParagraph"/>
+        <w:ind w:left="2160"/>
+        <w:rPr>
+          <w:rFonts w:ascii="Helvetica Neue" w:eastAsia="SimSun" w:hAnsi="Helvetica Neue"/>
+          <w:color w:val="000000" w:themeColor="text1"/>
+        </w:rPr>
       </w:pPr>
     </w:p>
     <w:sectPr>
@@ -7244,6 +7998,92 @@
     </w:lvl>
   </w:abstractNum>
   <w:abstractNum w:abstractNumId="2" w15:restartNumberingAfterBreak="0">
+    <w:nsid w:val="03D531E0"/>
+    <w:multiLevelType w:val="hybridMultilevel"/>
+    <w:tmpl w:val="2500F3D4"/>
+    <w:lvl w:ilvl="0" w:tplc="04090019">
+      <w:start w:val="1"/>
+      <w:numFmt w:val="lowerLetter"/>
+      <w:lvlText w:val="%1."/>
+      <w:lvlJc w:val="left"/>
+      <w:pPr>
+        <w:ind w:left="1440" w:hanging="360"/>
+      </w:pPr>
+    </w:lvl>
+    <w:lvl w:ilvl="1" w:tplc="04090019" w:tentative="1">
+      <w:start w:val="1"/>
+      <w:numFmt w:val="lowerLetter"/>
+      <w:lvlText w:val="%2."/>
+      <w:lvlJc w:val="left"/>
+      <w:pPr>
+        <w:ind w:left="2160" w:hanging="360"/>
+      </w:pPr>
+    </w:lvl>
+    <w:lvl w:ilvl="2" w:tplc="0409001B" w:tentative="1">
+      <w:start w:val="1"/>
+      <w:numFmt w:val="lowerRoman"/>
+      <w:lvlText w:val="%3."/>
+      <w:lvlJc w:val="right"/>
+      <w:pPr>
+        <w:ind w:left="2880" w:hanging="180"/>
+      </w:pPr>
+    </w:lvl>
+    <w:lvl w:ilvl="3" w:tplc="0409000F" w:tentative="1">
+      <w:start w:val="1"/>
+      <w:numFmt w:val="decimal"/>
+      <w:lvlText w:val="%4."/>
+      <w:lvlJc w:val="left"/>
+      <w:pPr>
+        <w:ind w:left="3600" w:hanging="360"/>
+      </w:pPr>
+    </w:lvl>
+    <w:lvl w:ilvl="4" w:tplc="04090019" w:tentative="1">
+      <w:start w:val="1"/>
+      <w:numFmt w:val="lowerLetter"/>
+      <w:lvlText w:val="%5."/>
+      <w:lvlJc w:val="left"/>
+      <w:pPr>
+        <w:ind w:left="4320" w:hanging="360"/>
+      </w:pPr>
+    </w:lvl>
+    <w:lvl w:ilvl="5" w:tplc="0409001B" w:tentative="1">
+      <w:start w:val="1"/>
+      <w:numFmt w:val="lowerRoman"/>
+      <w:lvlText w:val="%6."/>
+      <w:lvlJc w:val="right"/>
+      <w:pPr>
+        <w:ind w:left="5040" w:hanging="180"/>
+      </w:pPr>
+    </w:lvl>
+    <w:lvl w:ilvl="6" w:tplc="0409000F" w:tentative="1">
+      <w:start w:val="1"/>
+      <w:numFmt w:val="decimal"/>
+      <w:lvlText w:val="%7."/>
+      <w:lvlJc w:val="left"/>
+      <w:pPr>
+        <w:ind w:left="5760" w:hanging="360"/>
+      </w:pPr>
+    </w:lvl>
+    <w:lvl w:ilvl="7" w:tplc="04090019" w:tentative="1">
+      <w:start w:val="1"/>
+      <w:numFmt w:val="lowerLetter"/>
+      <w:lvlText w:val="%8."/>
+      <w:lvlJc w:val="left"/>
+      <w:pPr>
+        <w:ind w:left="6480" w:hanging="360"/>
+      </w:pPr>
+    </w:lvl>
+    <w:lvl w:ilvl="8" w:tplc="0409001B" w:tentative="1">
+      <w:start w:val="1"/>
+      <w:numFmt w:val="lowerRoman"/>
+      <w:lvlText w:val="%9."/>
+      <w:lvlJc w:val="right"/>
+      <w:pPr>
+        <w:ind w:left="7200" w:hanging="180"/>
+      </w:pPr>
+    </w:lvl>
+  </w:abstractNum>
+  <w:abstractNum w:abstractNumId="3" w15:restartNumberingAfterBreak="0">
     <w:nsid w:val="223919F0"/>
     <w:multiLevelType w:val="hybridMultilevel"/>
     <w:tmpl w:val="7D78E258"/>
@@ -7356,7 +8196,7 @@
       </w:rPr>
     </w:lvl>
   </w:abstractNum>
-  <w:abstractNum w:abstractNumId="3" w15:restartNumberingAfterBreak="0">
+  <w:abstractNum w:abstractNumId="4" w15:restartNumberingAfterBreak="0">
     <w:nsid w:val="2F854935"/>
     <w:multiLevelType w:val="multilevel"/>
     <w:tmpl w:val="DA0A2EFE"/>
@@ -7517,6 +8357,182 @@
       </w:rPr>
     </w:lvl>
   </w:abstractNum>
+  <w:abstractNum w:abstractNumId="5" w15:restartNumberingAfterBreak="0">
+    <w:nsid w:val="310835FF"/>
+    <w:multiLevelType w:val="hybridMultilevel"/>
+    <w:tmpl w:val="2A80DFEC"/>
+    <w:lvl w:ilvl="0" w:tplc="AD52D3F0">
+      <w:start w:val="1"/>
+      <w:numFmt w:val="decimal"/>
+      <w:lvlText w:val="%1."/>
+      <w:lvlJc w:val="left"/>
+      <w:pPr>
+        <w:ind w:left="720" w:hanging="360"/>
+      </w:pPr>
+      <w:rPr>
+        <w:rFonts w:ascii="Helvetica Neue" w:eastAsia="SimSun" w:hAnsi="Helvetica Neue" w:hint="default"/>
+        <w:color w:val="000000" w:themeColor="text1"/>
+      </w:rPr>
+    </w:lvl>
+    <w:lvl w:ilvl="1" w:tplc="04090019" w:tentative="1">
+      <w:start w:val="1"/>
+      <w:numFmt w:val="lowerLetter"/>
+      <w:lvlText w:val="%2."/>
+      <w:lvlJc w:val="left"/>
+      <w:pPr>
+        <w:ind w:left="1440" w:hanging="360"/>
+      </w:pPr>
+    </w:lvl>
+    <w:lvl w:ilvl="2" w:tplc="0409001B" w:tentative="1">
+      <w:start w:val="1"/>
+      <w:numFmt w:val="lowerRoman"/>
+      <w:lvlText w:val="%3."/>
+      <w:lvlJc w:val="right"/>
+      <w:pPr>
+        <w:ind w:left="2160" w:hanging="180"/>
+      </w:pPr>
+    </w:lvl>
+    <w:lvl w:ilvl="3" w:tplc="0409000F" w:tentative="1">
+      <w:start w:val="1"/>
+      <w:numFmt w:val="decimal"/>
+      <w:lvlText w:val="%4."/>
+      <w:lvlJc w:val="left"/>
+      <w:pPr>
+        <w:ind w:left="2880" w:hanging="360"/>
+      </w:pPr>
+    </w:lvl>
+    <w:lvl w:ilvl="4" w:tplc="04090019" w:tentative="1">
+      <w:start w:val="1"/>
+      <w:numFmt w:val="lowerLetter"/>
+      <w:lvlText w:val="%5."/>
+      <w:lvlJc w:val="left"/>
+      <w:pPr>
+        <w:ind w:left="3600" w:hanging="360"/>
+      </w:pPr>
+    </w:lvl>
+    <w:lvl w:ilvl="5" w:tplc="0409001B" w:tentative="1">
+      <w:start w:val="1"/>
+      <w:numFmt w:val="lowerRoman"/>
+      <w:lvlText w:val="%6."/>
+      <w:lvlJc w:val="right"/>
+      <w:pPr>
+        <w:ind w:left="4320" w:hanging="180"/>
+      </w:pPr>
+    </w:lvl>
+    <w:lvl w:ilvl="6" w:tplc="0409000F" w:tentative="1">
+      <w:start w:val="1"/>
+      <w:numFmt w:val="decimal"/>
+      <w:lvlText w:val="%7."/>
+      <w:lvlJc w:val="left"/>
+      <w:pPr>
+        <w:ind w:left="5040" w:hanging="360"/>
+      </w:pPr>
+    </w:lvl>
+    <w:lvl w:ilvl="7" w:tplc="04090019" w:tentative="1">
+      <w:start w:val="1"/>
+      <w:numFmt w:val="lowerLetter"/>
+      <w:lvlText w:val="%8."/>
+      <w:lvlJc w:val="left"/>
+      <w:pPr>
+        <w:ind w:left="5760" w:hanging="360"/>
+      </w:pPr>
+    </w:lvl>
+    <w:lvl w:ilvl="8" w:tplc="0409001B" w:tentative="1">
+      <w:start w:val="1"/>
+      <w:numFmt w:val="lowerRoman"/>
+      <w:lvlText w:val="%9."/>
+      <w:lvlJc w:val="right"/>
+      <w:pPr>
+        <w:ind w:left="6480" w:hanging="180"/>
+      </w:pPr>
+    </w:lvl>
+  </w:abstractNum>
+  <w:abstractNum w:abstractNumId="6" w15:restartNumberingAfterBreak="0">
+    <w:nsid w:val="46F574E7"/>
+    <w:multiLevelType w:val="hybridMultilevel"/>
+    <w:tmpl w:val="3A60ECCA"/>
+    <w:lvl w:ilvl="0" w:tplc="0409000F">
+      <w:start w:val="1"/>
+      <w:numFmt w:val="decimal"/>
+      <w:lvlText w:val="%1."/>
+      <w:lvlJc w:val="left"/>
+      <w:pPr>
+        <w:ind w:left="1440" w:hanging="360"/>
+      </w:pPr>
+    </w:lvl>
+    <w:lvl w:ilvl="1" w:tplc="04090019">
+      <w:start w:val="1"/>
+      <w:numFmt w:val="lowerLetter"/>
+      <w:lvlText w:val="%2."/>
+      <w:lvlJc w:val="left"/>
+      <w:pPr>
+        <w:ind w:left="2160" w:hanging="360"/>
+      </w:pPr>
+    </w:lvl>
+    <w:lvl w:ilvl="2" w:tplc="0409001B" w:tentative="1">
+      <w:start w:val="1"/>
+      <w:numFmt w:val="lowerRoman"/>
+      <w:lvlText w:val="%3."/>
+      <w:lvlJc w:val="right"/>
+      <w:pPr>
+        <w:ind w:left="2880" w:hanging="180"/>
+      </w:pPr>
+    </w:lvl>
+    <w:lvl w:ilvl="3" w:tplc="0409000F" w:tentative="1">
+      <w:start w:val="1"/>
+      <w:numFmt w:val="decimal"/>
+      <w:lvlText w:val="%4."/>
+      <w:lvlJc w:val="left"/>
+      <w:pPr>
+        <w:ind w:left="3600" w:hanging="360"/>
+      </w:pPr>
+    </w:lvl>
+    <w:lvl w:ilvl="4" w:tplc="04090019" w:tentative="1">
+      <w:start w:val="1"/>
+      <w:numFmt w:val="lowerLetter"/>
+      <w:lvlText w:val="%5."/>
+      <w:lvlJc w:val="left"/>
+      <w:pPr>
+        <w:ind w:left="4320" w:hanging="360"/>
+      </w:pPr>
+    </w:lvl>
+    <w:lvl w:ilvl="5" w:tplc="0409001B" w:tentative="1">
+      <w:start w:val="1"/>
+      <w:numFmt w:val="lowerRoman"/>
+      <w:lvlText w:val="%6."/>
+      <w:lvlJc w:val="right"/>
+      <w:pPr>
+        <w:ind w:left="5040" w:hanging="180"/>
+      </w:pPr>
+    </w:lvl>
+    <w:lvl w:ilvl="6" w:tplc="0409000F" w:tentative="1">
+      <w:start w:val="1"/>
+      <w:numFmt w:val="decimal"/>
+      <w:lvlText w:val="%7."/>
+      <w:lvlJc w:val="left"/>
+      <w:pPr>
+        <w:ind w:left="5760" w:hanging="360"/>
+      </w:pPr>
+    </w:lvl>
+    <w:lvl w:ilvl="7" w:tplc="04090019" w:tentative="1">
+      <w:start w:val="1"/>
+      <w:numFmt w:val="lowerLetter"/>
+      <w:lvlText w:val="%8."/>
+      <w:lvlJc w:val="left"/>
+      <w:pPr>
+        <w:ind w:left="6480" w:hanging="360"/>
+      </w:pPr>
+    </w:lvl>
+    <w:lvl w:ilvl="8" w:tplc="0409001B" w:tentative="1">
+      <w:start w:val="1"/>
+      <w:numFmt w:val="lowerRoman"/>
+      <w:lvlText w:val="%9."/>
+      <w:lvlJc w:val="right"/>
+      <w:pPr>
+        <w:ind w:left="7200" w:hanging="180"/>
+      </w:pPr>
+    </w:lvl>
+  </w:abstractNum>
   <w:num w:numId="1">
     <w:abstractNumId w:val="0"/>
   </w:num>
@@ -7524,19 +8540,40 @@
     <w:abstractNumId w:val="1"/>
   </w:num>
   <w:num w:numId="3">
+    <w:abstractNumId w:val="4"/>
+  </w:num>
+  <w:num w:numId="4">
+    <w:abstractNumId w:val="4"/>
+  </w:num>
+  <w:num w:numId="5">
     <w:abstractNumId w:val="3"/>
   </w:num>
-  <w:num w:numId="4">
-    <w:abstractNumId w:val="3"/>
+  <w:num w:numId="6">
+    <w:abstractNumId w:val="4"/>
   </w:num>
-  <w:num w:numId="5">
+  <w:num w:numId="7">
+    <w:abstractNumId w:val="4"/>
+  </w:num>
+  <w:num w:numId="8">
+    <w:abstractNumId w:val="4"/>
+    <w:lvlOverride w:ilvl="0"/>
+    <w:lvlOverride w:ilvl="1"/>
+    <w:lvlOverride w:ilvl="2"/>
+    <w:lvlOverride w:ilvl="3"/>
+    <w:lvlOverride w:ilvl="4"/>
+    <w:lvlOverride w:ilvl="5"/>
+    <w:lvlOverride w:ilvl="6"/>
+    <w:lvlOverride w:ilvl="7"/>
+    <w:lvlOverride w:ilvl="8"/>
+  </w:num>
+  <w:num w:numId="9">
+    <w:abstractNumId w:val="5"/>
+  </w:num>
+  <w:num w:numId="10">
     <w:abstractNumId w:val="2"/>
   </w:num>
-  <w:num w:numId="6">
-    <w:abstractNumId w:val="3"/>
-  </w:num>
-  <w:num w:numId="7">
-    <w:abstractNumId w:val="3"/>
+  <w:num w:numId="11">
+    <w:abstractNumId w:val="6"/>
   </w:num>
   <w:numIdMacAtCleanup w:val="3"/>
 </w:numbering>
@@ -9610,12 +10647,6 @@
 </file>
 
 <file path=customXml/item1.xml><?xml version="1.0" encoding="utf-8"?>
-<p:properties xmlns:p="http://schemas.microsoft.com/office/2006/metadata/properties" xmlns:xsi="http://www.w3.org/2001/XMLSchema-instance" xmlns:pc="http://schemas.microsoft.com/office/infopath/2007/PartnerControls">
-  <documentManagement/>
-</p:properties>
-</file>
-
-<file path=customXml/item2.xml><?xml version="1.0" encoding="utf-8"?>
 <?mso-contentType ?>
 <FormTemplates xmlns="http://schemas.microsoft.com/sharepoint/v3/contenttype/forms">
   <Display>DocumentLibraryForm</Display>
@@ -9624,11 +10655,13 @@
 </FormTemplates>
 </file>
 
-<file path=customXml/item3.xml><?xml version="1.0" encoding="utf-8"?>
-<b:Sources xmlns:b="http://schemas.openxmlformats.org/officeDocument/2006/bibliography" xmlns="http://schemas.openxmlformats.org/officeDocument/2006/bibliography" SelectedStyle="/APASixthEditionOfficeOnline.xsl" StyleName="APA" Version="6"/>
+<file path=customXml/item2.xml><?xml version="1.0" encoding="utf-8"?>
+<p:properties xmlns:p="http://schemas.microsoft.com/office/2006/metadata/properties" xmlns:xsi="http://www.w3.org/2001/XMLSchema-instance" xmlns:pc="http://schemas.microsoft.com/office/infopath/2007/PartnerControls">
+  <documentManagement/>
+</p:properties>
 </file>
 
-<file path=customXml/item4.xml><?xml version="1.0" encoding="utf-8"?>
+<file path=customXml/item3.xml><?xml version="1.0" encoding="utf-8"?>
 <ct:contentTypeSchema xmlns:ct="http://schemas.microsoft.com/office/2006/metadata/contentType" xmlns:ma="http://schemas.microsoft.com/office/2006/metadata/properties/metaAttributes" ct:_="" ma:_="" ma:contentTypeName="Document" ma:contentTypeID="0x0101001790066303F8B349B03939C2E6E0A97B" ma:contentTypeVersion="10" ma:contentTypeDescription="Create a new document." ma:contentTypeScope="" ma:versionID="a343eabbf0ef066c38c0139bec40251a">
   <xsd:schema xmlns:xsd="http://www.w3.org/2001/XMLSchema" xmlns:xs="http://www.w3.org/2001/XMLSchema" xmlns:p="http://schemas.microsoft.com/office/2006/metadata/properties" xmlns:ns2="82db3668-435c-40d1-8534-b361f9983f2d" targetNamespace="http://schemas.microsoft.com/office/2006/metadata/properties" ma:root="true" ma:fieldsID="46825a30335d2dcfaccd0a5e6fa3cf19" ns2:_="">
     <xsd:import namespace="82db3668-435c-40d1-8534-b361f9983f2d"/>
@@ -9812,7 +10845,19 @@
 </ct:contentTypeSchema>
 </file>
 
+<file path=customXml/item4.xml><?xml version="1.0" encoding="utf-8"?>
+<b:Sources xmlns:b="http://schemas.openxmlformats.org/officeDocument/2006/bibliography" xmlns="http://schemas.openxmlformats.org/officeDocument/2006/bibliography" SelectedStyle="/APASixthEditionOfficeOnline.xsl" StyleName="APA" Version="6"/>
+</file>
+
 <file path=customXml/itemProps1.xml><?xml version="1.0" encoding="utf-8"?>
+<ds:datastoreItem xmlns:ds="http://schemas.openxmlformats.org/officeDocument/2006/customXml" ds:itemID="{8399E926-57E6-442C-A0C3-BA53B53A9B16}">
+  <ds:schemaRefs>
+    <ds:schemaRef ds:uri="http://schemas.microsoft.com/sharepoint/v3/contenttype/forms"/>
+  </ds:schemaRefs>
+</ds:datastoreItem>
+</file>
+
+<file path=customXml/itemProps2.xml><?xml version="1.0" encoding="utf-8"?>
 <ds:datastoreItem xmlns:ds="http://schemas.openxmlformats.org/officeDocument/2006/customXml" ds:itemID="{CC981EFD-28CE-4865-81F3-7CCA3479835D}">
   <ds:schemaRefs>
     <ds:schemaRef ds:uri="http://schemas.microsoft.com/office/2006/metadata/properties"/>
@@ -9821,23 +10866,7 @@
 </ds:datastoreItem>
 </file>
 
-<file path=customXml/itemProps2.xml><?xml version="1.0" encoding="utf-8"?>
-<ds:datastoreItem xmlns:ds="http://schemas.openxmlformats.org/officeDocument/2006/customXml" ds:itemID="{8399E926-57E6-442C-A0C3-BA53B53A9B16}">
-  <ds:schemaRefs>
-    <ds:schemaRef ds:uri="http://schemas.microsoft.com/sharepoint/v3/contenttype/forms"/>
-  </ds:schemaRefs>
-</ds:datastoreItem>
-</file>
-
 <file path=customXml/itemProps3.xml><?xml version="1.0" encoding="utf-8"?>
-<ds:datastoreItem xmlns:ds="http://schemas.openxmlformats.org/officeDocument/2006/customXml" ds:itemID="{EB956596-B305-E942-80E3-B610B1C8A4DA}">
-  <ds:schemaRefs>
-    <ds:schemaRef ds:uri="http://schemas.openxmlformats.org/officeDocument/2006/bibliography"/>
-  </ds:schemaRefs>
-</ds:datastoreItem>
-</file>
-
-<file path=customXml/itemProps4.xml><?xml version="1.0" encoding="utf-8"?>
 <ds:datastoreItem xmlns:ds="http://schemas.openxmlformats.org/officeDocument/2006/customXml" ds:itemID="{AD141DF7-E934-413A-AC9C-9A296E7D6409}">
   <ds:schemaRefs>
     <ds:schemaRef ds:uri="http://schemas.microsoft.com/office/2006/metadata/contentType"/>
@@ -9855,6 +10884,14 @@
 </ds:datastoreItem>
 </file>
 
+<file path=customXml/itemProps4.xml><?xml version="1.0" encoding="utf-8"?>
+<ds:datastoreItem xmlns:ds="http://schemas.openxmlformats.org/officeDocument/2006/customXml" ds:itemID="{EB956596-B305-E942-80E3-B610B1C8A4DA}">
+  <ds:schemaRefs>
+    <ds:schemaRef ds:uri="http://schemas.openxmlformats.org/officeDocument/2006/bibliography"/>
+  </ds:schemaRefs>
+</ds:datastoreItem>
+</file>
+
 <file path=docMetadata/LabelInfo.xml><?xml version="1.0" encoding="utf-8"?>
 <clbl:labelList xmlns:clbl="http://schemas.microsoft.com/office/2020/mipLabelMetadata"/>
 </file>
</xml_diff>